<commit_message>
Minuta del Sprint 3
</commit_message>
<xml_diff>
--- a/Documentacion/Minutas/MINUTA_SPRINT_1.docx
+++ b/Documentacion/Minutas/MINUTA_SPRINT_1.docx
@@ -62,7 +62,11 @@
           <w:tcPr>
             <w:tcW w:w="6565" w:type="dxa"/>
           </w:tcPr>
-          <w:p/>
+          <w:p>
+            <w:r>
+              <w:t>Carolina Rapetti</w:t>
+            </w:r>
+          </w:p>
         </w:tc>
       </w:tr>
       <w:tr>
@@ -162,13 +166,10 @@
           </w:p>
           <w:p>
             <w:r>
-              <w:t xml:space="preserve">El repositorio de </w:t>
-            </w:r>
-            <w:proofErr w:type="spellStart"/>
-            <w:r>
-              <w:t>GitHub</w:t>
-            </w:r>
-            <w:proofErr w:type="spellEnd"/>
+              <w:t>El repositorio de GitHub</w:t>
+            </w:r>
+            <w:bookmarkStart w:id="0" w:name="_GoBack"/>
+            <w:bookmarkEnd w:id="0"/>
             <w:r>
               <w:t xml:space="preserve"> </w:t>
             </w:r>
@@ -242,8 +243,6 @@
             <w:r>
               <w:t>Modular un poco más algunos aspectos del sistema.</w:t>
             </w:r>
-            <w:bookmarkStart w:id="0" w:name="_GoBack"/>
-            <w:bookmarkEnd w:id="0"/>
           </w:p>
           <w:p/>
           <w:p/>
@@ -980,7 +979,7 @@
   <a:extraClrSchemeLst/>
   <a:extLst>
     <a:ext uri="{05A4C25C-085E-4340-85A3-A5531E510DB2}">
-      <thm15:themeFamily xmlns:thm15="http://schemas.microsoft.com/office/thememl/2012/main" xmlns="" name="Office Theme" id="{62F939B6-93AF-4DB8-9C6B-D6C7DFDC589F}" vid="{4A3C46E8-61CC-4603-A589-7422A47A8E4A}"/>
+      <thm15:themeFamily xmlns="" xmlns:thm15="http://schemas.microsoft.com/office/thememl/2012/main" name="Office Theme" id="{62F939B6-93AF-4DB8-9C6B-D6C7DFDC589F}" vid="{4A3C46E8-61CC-4603-A589-7422A47A8E4A}"/>
     </a:ext>
   </a:extLst>
 </a:theme>

</xml_diff>